<commit_message>
vault backup: 2025-03-14 13:28:19
</commit_message>
<xml_diff>
--- a/Centennial/Term 2/COMP123/midterm/Midterm Response.docx
+++ b/Centennial/Term 2/COMP123/midterm/Midterm Response.docx
@@ -14,21 +14,16 @@
         <w:t>Question 1:</w:t>
       </w:r>
       <w:r>
-        <w:br/>
-      </w:r>
-      <w:r>
-        <w:br/>
-      </w:r>
-      <w:r>
-        <w:t xml:space="preserve">-10 for Date program, when you are checking the second test case then why </w:t>
-      </w:r>
-      <w:proofErr w:type="gramStart"/>
-      <w:r>
-        <w:t>is the output from the first case</w:t>
-      </w:r>
-      <w:proofErr w:type="gramEnd"/>
-      <w:r>
-        <w:t xml:space="preserve"> being displayed.</w:t>
+        <w:t>- 10</w:t>
+      </w:r>
+      <w:r>
+        <w:br/>
+      </w:r>
+      <w:r>
+        <w:br/>
+      </w:r>
+      <w:r>
+        <w:t>-10 for Date program, when you are checking the second test case then why is the output from the first case being displayed.</w:t>
       </w:r>
       <w:r>
         <w:br/>
@@ -46,26 +41,38 @@
         <w:rPr>
           <w:color w:val="0A2F41" w:themeColor="accent1" w:themeShade="80"/>
         </w:rPr>
-        <w:t xml:space="preserve"> valid leap year date is a valid date and a leap year date, so print both. </w:t>
-      </w:r>
-      <w:r>
-        <w:rPr>
-          <w:color w:val="0A2F41" w:themeColor="accent1" w:themeShade="80"/>
-        </w:rPr>
-        <w:br/>
-        <w:t>B</w:t>
-      </w:r>
-      <w:r>
-        <w:rPr>
-          <w:color w:val="0A2F41" w:themeColor="accent1" w:themeShade="80"/>
-        </w:rPr>
-        <w:t>ased on your feedback</w:t>
-      </w:r>
-      <w:r>
-        <w:rPr>
-          <w:color w:val="0A2F41" w:themeColor="accent1" w:themeShade="80"/>
-        </w:rPr>
-        <w:t xml:space="preserve">, I can infer that you wanted an </w:t>
+        <w:t xml:space="preserve"> valid leap year date is a valid date and a leap year date, so </w:t>
+      </w:r>
+      <w:r>
+        <w:rPr>
+          <w:color w:val="0A2F41" w:themeColor="accent1" w:themeShade="80"/>
+        </w:rPr>
+        <w:t xml:space="preserve">I </w:t>
+      </w:r>
+      <w:r>
+        <w:rPr>
+          <w:color w:val="0A2F41" w:themeColor="accent1" w:themeShade="80"/>
+        </w:rPr>
+        <w:t>print</w:t>
+      </w:r>
+      <w:r>
+        <w:rPr>
+          <w:color w:val="0A2F41" w:themeColor="accent1" w:themeShade="80"/>
+        </w:rPr>
+        <w:t>ed</w:t>
+      </w:r>
+      <w:r>
+        <w:rPr>
+          <w:color w:val="0A2F41" w:themeColor="accent1" w:themeShade="80"/>
+        </w:rPr>
+        <w:t xml:space="preserve"> both. </w:t>
+      </w:r>
+      <w:r>
+        <w:rPr>
+          <w:color w:val="0A2F41" w:themeColor="accent1" w:themeShade="80"/>
+        </w:rPr>
+        <w:br/>
+        <w:t xml:space="preserve">Based on your feedback, I can infer that you wanted an </w:t>
       </w:r>
       <w:r>
         <w:rPr>
@@ -85,6 +92,12 @@
         <w:rPr>
           <w:color w:val="0A2F41" w:themeColor="accent1" w:themeShade="80"/>
         </w:rPr>
+        <w:t xml:space="preserve"> to be used to print one case at a time</w:t>
+      </w:r>
+      <w:r>
+        <w:rPr>
+          <w:color w:val="0A2F41" w:themeColor="accent1" w:themeShade="80"/>
+        </w:rPr>
         <w:t>, but I’m surprised that is -10 marks.</w:t>
       </w:r>
       <w:r>
@@ -133,18 +146,22 @@
           <w:color w:val="0A2F41" w:themeColor="accent1" w:themeShade="80"/>
         </w:rPr>
         <w:br/>
-      </w:r>
-      <w:r>
-        <w:rPr>
-          <w:color w:val="0A2F41" w:themeColor="accent1" w:themeShade="80"/>
-        </w:rPr>
-        <w:br/>
-      </w:r>
-      <w:r>
-        <w:t>Question</w:t>
-      </w:r>
-      <w:r>
-        <w:t xml:space="preserve"> 7: -1</w:t>
+        <w:t>Otherwise, I am confused why this is incorrect.</w:t>
+      </w:r>
+      <w:r>
+        <w:rPr>
+          <w:color w:val="0A2F41" w:themeColor="accent1" w:themeShade="80"/>
+        </w:rPr>
+        <w:br/>
+      </w:r>
+      <w:r>
+        <w:rPr>
+          <w:color w:val="0A2F41" w:themeColor="accent1" w:themeShade="80"/>
+        </w:rPr>
+        <w:br/>
+      </w:r>
+      <w:r>
+        <w:t>Question 7: -1</w:t>
       </w:r>
       <w:r>
         <w:br/>
@@ -178,13 +195,7 @@
         <w:rPr>
           <w:color w:val="0A2F41" w:themeColor="accent1" w:themeShade="80"/>
         </w:rPr>
-        <w:t xml:space="preserve"> </w:t>
-      </w:r>
-      <w:r>
-        <w:rPr>
-          <w:color w:val="0A2F41" w:themeColor="accent1" w:themeShade="80"/>
-        </w:rPr>
-        <w:t>serialization</w:t>
+        <w:t xml:space="preserve"> serialization</w:t>
       </w:r>
       <w:r>
         <w:rPr>
@@ -196,19 +207,7 @@
         <w:rPr>
           <w:color w:val="0A2F41" w:themeColor="accent1" w:themeShade="80"/>
         </w:rPr>
-        <w:t xml:space="preserve">, but it is mandatory for binary serialization. It wasn’t the main point of your lecture, but you did speak, </w:t>
-      </w:r>
-      <w:r>
-        <w:rPr>
-          <w:color w:val="0A2F41" w:themeColor="accent1" w:themeShade="80"/>
-        </w:rPr>
-        <w:t>very briefly</w:t>
-      </w:r>
-      <w:r>
-        <w:rPr>
-          <w:color w:val="0A2F41" w:themeColor="accent1" w:themeShade="80"/>
-        </w:rPr>
-        <w:t>, about binary serialization. This was ambiguous to me as well since the answer is True in the context of JSON and XML only, but False in the context of binary serialization.</w:t>
+        <w:t>, but it is mandatory for binary serialization. It wasn’t the main point of your lecture, but you did speak, very briefly, about binary serialization. This was ambiguous to me as well since the answer is True in the context of JSON and XML only, but False in the context of binary serialization.</w:t>
       </w:r>
     </w:p>
     <w:p>
@@ -226,13 +225,7 @@
         <w:ind w:left="0"/>
       </w:pPr>
       <w:r>
-        <w:t xml:space="preserve">Question </w:t>
-      </w:r>
-      <w:r>
-        <w:t>18</w:t>
-      </w:r>
-      <w:r>
-        <w:t>: -1</w:t>
+        <w:t>Question 18: -1</w:t>
       </w:r>
       <w:r>
         <w:rPr>
@@ -312,15 +305,7 @@
         <w:br/>
       </w:r>
       <w:r>
-        <w:t xml:space="preserve">Question </w:t>
-      </w:r>
-      <w:proofErr w:type="gramStart"/>
-      <w:r>
-        <w:t>31 :</w:t>
-      </w:r>
-      <w:proofErr w:type="gramEnd"/>
-      <w:r>
-        <w:t xml:space="preserve"> -1</w:t>
+        <w:t>Question 31 : -1</w:t>
       </w:r>
     </w:p>
     <w:p>
@@ -335,15 +320,7 @@
         <w:ind w:left="0"/>
       </w:pPr>
       <w:r>
-        <w:t xml:space="preserve">When you declare a </w:t>
-      </w:r>
-      <w:proofErr w:type="gramStart"/>
-      <w:r>
-        <w:t>member as</w:t>
-      </w:r>
-      <w:proofErr w:type="gramEnd"/>
-      <w:r>
-        <w:t xml:space="preserve"> static, it is shared among all instances of the class and can be accessed using the class name or through an </w:t>
+        <w:t xml:space="preserve">When you declare a member as static, it is shared among all instances of the class and can be accessed using the class name or through an </w:t>
       </w:r>
       <w:r>
         <w:rPr>
@@ -1130,6 +1107,7 @@
   <w:style w:type="character" w:default="1" w:styleId="DefaultParagraphFont">
     <w:name w:val="Default Paragraph Font"/>
     <w:uiPriority w:val="1"/>
+    <w:semiHidden/>
     <w:unhideWhenUsed/>
   </w:style>
   <w:style w:type="table" w:default="1" w:styleId="TableNormal">

</xml_diff>